<commit_message>
Fixed the crit assignments
</commit_message>
<xml_diff>
--- a/Crits/Crit 1/Crit 1 assignment.docx
+++ b/Crits/Crit 1/Crit 1 assignment.docx
@@ -17,25 +17,49 @@
           <w:kern w:val="0"/>
           <w14:ligatures w14:val="none"/>
         </w:rPr>
-        <w:t xml:space="preserve">Assignment: Critique of "Labor by Design" by Peter Hull, Michal </w:t>
-      </w:r>
-      <w:proofErr w:type="spellStart"/>
-      <w:r>
-        <w:rPr>
-          <w:rFonts w:ascii="Times New Roman" w:eastAsia="Times New Roman" w:hAnsi="Times New Roman" w:cs="Times New Roman"/>
-          <w:kern w:val="0"/>
-          <w14:ligatures w14:val="none"/>
-        </w:rPr>
-        <w:t>Kolesár</w:t>
-      </w:r>
-      <w:proofErr w:type="spellEnd"/>
-      <w:r>
-        <w:rPr>
-          <w:rFonts w:ascii="Times New Roman" w:eastAsia="Times New Roman" w:hAnsi="Times New Roman" w:cs="Times New Roman"/>
-          <w:kern w:val="0"/>
-          <w14:ligatures w14:val="none"/>
-        </w:rPr>
-        <w:t>, and Chris Walters</w:t>
+        <w:t>Assignment: Critique of "</w:t>
+      </w:r>
+      <w:r>
+        <w:rPr>
+          <w:rFonts w:ascii="Times New Roman" w:eastAsia="Times New Roman" w:hAnsi="Times New Roman" w:cs="Times New Roman"/>
+          <w:kern w:val="0"/>
+          <w14:ligatures w14:val="none"/>
+        </w:rPr>
+        <w:t>Causality in Econometrics: Choice vs Chance</w:t>
+      </w:r>
+      <w:r>
+        <w:rPr>
+          <w:rFonts w:ascii="Times New Roman" w:eastAsia="Times New Roman" w:hAnsi="Times New Roman" w:cs="Times New Roman"/>
+          <w:kern w:val="0"/>
+          <w14:ligatures w14:val="none"/>
+        </w:rPr>
+        <w:t xml:space="preserve">" </w:t>
+      </w:r>
+      <w:r>
+        <w:rPr>
+          <w:rFonts w:ascii="Times New Roman" w:eastAsia="Times New Roman" w:hAnsi="Times New Roman" w:cs="Times New Roman"/>
+          <w:kern w:val="0"/>
+          <w14:ligatures w14:val="none"/>
+        </w:rPr>
+        <w:t xml:space="preserve">by Guido W. Imbens (a revised version of his Nobel Speech published in 2022 </w:t>
+      </w:r>
+      <w:r>
+        <w:rPr>
+          <w:rFonts w:ascii="Times New Roman" w:eastAsia="Times New Roman" w:hAnsi="Times New Roman" w:cs="Times New Roman"/>
+          <w:i/>
+          <w:iCs/>
+          <w:kern w:val="0"/>
+          <w14:ligatures w14:val="none"/>
+        </w:rPr>
+        <w:t>Econometrica</w:t>
+      </w:r>
+      <w:r>
+        <w:rPr>
+          <w:rFonts w:ascii="Times New Roman" w:eastAsia="Times New Roman" w:hAnsi="Times New Roman" w:cs="Times New Roman"/>
+          <w:kern w:val="0"/>
+          <w14:ligatures w14:val="none"/>
+        </w:rPr>
+        <w:t>)</w:t>
       </w:r>
     </w:p>
     <w:p>
@@ -112,7 +136,23 @@
           <w:kern w:val="0"/>
           <w14:ligatures w14:val="none"/>
         </w:rPr>
-        <w:t xml:space="preserve">Objective: Write a descriptive and analytical essay on "Labor by Design" which </w:t>
+        <w:t>Objective: Write a descriptive and analytical essay on "</w:t>
+      </w:r>
+      <w:r>
+        <w:rPr>
+          <w:rFonts w:ascii="Times New Roman" w:eastAsia="Times New Roman" w:hAnsi="Times New Roman" w:cs="Times New Roman"/>
+          <w:kern w:val="0"/>
+          <w14:ligatures w14:val="none"/>
+        </w:rPr>
+        <w:t>Choice vs Chance</w:t>
+      </w:r>
+      <w:r>
+        <w:rPr>
+          <w:rFonts w:ascii="Times New Roman" w:eastAsia="Times New Roman" w:hAnsi="Times New Roman" w:cs="Times New Roman"/>
+          <w:kern w:val="0"/>
+          <w14:ligatures w14:val="none"/>
+        </w:rPr>
+        <w:t xml:space="preserve">" which </w:t>
       </w:r>
       <w:r>
         <w:rPr>
@@ -128,25 +168,7 @@
           <w:kern w:val="0"/>
           <w14:ligatures w14:val="none"/>
         </w:rPr>
-        <w:t xml:space="preserve"> /Files/Crits/Week 1. Incorporate insights from my podcast interview with Guido </w:t>
-      </w:r>
-      <w:proofErr w:type="spellStart"/>
-      <w:r>
-        <w:rPr>
-          <w:rFonts w:ascii="Times New Roman" w:eastAsia="Times New Roman" w:hAnsi="Times New Roman" w:cs="Times New Roman"/>
-          <w:kern w:val="0"/>
-          <w14:ligatures w14:val="none"/>
-        </w:rPr>
-        <w:t>Imbens</w:t>
-      </w:r>
-      <w:proofErr w:type="spellEnd"/>
-      <w:r>
-        <w:rPr>
-          <w:rFonts w:ascii="Times New Roman" w:eastAsia="Times New Roman" w:hAnsi="Times New Roman" w:cs="Times New Roman"/>
-          <w:kern w:val="0"/>
-          <w14:ligatures w14:val="none"/>
-        </w:rPr>
-        <w:t xml:space="preserve"> (</w:t>
+        <w:t xml:space="preserve"> /Crits/Week 1. Incorporate insights from my podcast interview with Guido Imbens (</w:t>
       </w:r>
       <w:hyperlink r:id="rId4" w:anchor="details" w:tgtFrame="_blank" w:history="1">
         <w:r>
@@ -314,25 +336,7 @@
           <w:kern w:val="0"/>
           <w14:ligatures w14:val="none"/>
         </w:rPr>
-        <w:t xml:space="preserve">: Start with </w:t>
-      </w:r>
-      <w:proofErr w:type="gramStart"/>
-      <w:r>
-        <w:rPr>
-          <w:rFonts w:ascii="Times New Roman" w:eastAsia="Times New Roman" w:hAnsi="Times New Roman" w:cs="Times New Roman"/>
-          <w:kern w:val="0"/>
-          <w14:ligatures w14:val="none"/>
-        </w:rPr>
-        <w:t>a brief summary</w:t>
-      </w:r>
-      <w:proofErr w:type="gramEnd"/>
-      <w:r>
-        <w:rPr>
-          <w:rFonts w:ascii="Times New Roman" w:eastAsia="Times New Roman" w:hAnsi="Times New Roman" w:cs="Times New Roman"/>
-          <w:kern w:val="0"/>
-          <w14:ligatures w14:val="none"/>
-        </w:rPr>
-        <w:t xml:space="preserve"> of the article, focusing on its main thesis and methodology.</w:t>
+        <w:t>: Start with a brief summary of the article, focusing on its main thesis and methodology.</w:t>
       </w:r>
       <w:r>
         <w:rPr>
@@ -413,25 +417,7 @@
           <w:kern w:val="0"/>
           <w14:ligatures w14:val="none"/>
         </w:rPr>
-        <w:t xml:space="preserve">: Reflect on how the podcast interview with Guido </w:t>
-      </w:r>
-      <w:proofErr w:type="spellStart"/>
-      <w:r>
-        <w:rPr>
-          <w:rFonts w:ascii="Times New Roman" w:eastAsia="Times New Roman" w:hAnsi="Times New Roman" w:cs="Times New Roman"/>
-          <w:kern w:val="0"/>
-          <w14:ligatures w14:val="none"/>
-        </w:rPr>
-        <w:t>Imbens</w:t>
-      </w:r>
-      <w:proofErr w:type="spellEnd"/>
-      <w:r>
-        <w:rPr>
-          <w:rFonts w:ascii="Times New Roman" w:eastAsia="Times New Roman" w:hAnsi="Times New Roman" w:cs="Times New Roman"/>
-          <w:kern w:val="0"/>
-          <w14:ligatures w14:val="none"/>
-        </w:rPr>
-        <w:t xml:space="preserve"> adds context or depth to your understanding of the article. Identify any connections or contrasts between the article and the podcast discussion.</w:t>
+        <w:t>: Reflect on how the podcast interview with Guido Imbens adds context or depth to your understanding of the article. Identify any connections or contrasts between the article and the podcast discussion.</w:t>
       </w:r>
       <w:r>
         <w:rPr>

</xml_diff>